<commit_message>
Pre-test run by Keith
Perhaps need to take extra care when converting user-input dictionaries to python dictionaries. Otherwise, fully functional, needs to be tested by the other scientists. More data needs to be added to the manuals and to the "about" box too.
</commit_message>
<xml_diff>
--- a/Manual.docx
+++ b/Manual.docx
@@ -1,6 +1,6 @@
 
 <file path=word/document.xml><?xml version="1.0" encoding="utf-8"?>
-<w:document xmlns:wpc="http://schemas.microsoft.com/office/word/2010/wordprocessingCanvas" xmlns:cx="http://schemas.microsoft.com/office/drawing/2014/chartex" xmlns:cx1="http://schemas.microsoft.com/office/drawing/2015/9/8/chartex" xmlns:cx2="http://schemas.microsoft.com/office/drawing/2015/10/21/chartex" xmlns:cx3="http://schemas.microsoft.com/office/drawing/2016/5/9/chartex" xmlns:cx4="http://schemas.microsoft.com/office/drawing/2016/5/10/chartex" xmlns:cx5="http://schemas.microsoft.com/office/drawing/2016/5/11/chartex" xmlns:mc="http://schemas.openxmlformats.org/markup-compatibility/2006" xmlns:o="urn:schemas-microsoft-com:office:office" xmlns:r="http://schemas.openxmlformats.org/officeDocument/2006/relationships" xmlns:m="http://schemas.openxmlformats.org/officeDocument/2006/math" xmlns:v="urn:schemas-microsoft-com:vml" xmlns:wp14="http://schemas.microsoft.com/office/word/2010/wordprocessingDrawing" xmlns:wp="http://schemas.openxmlformats.org/drawingml/2006/wordprocessingDrawing" xmlns:w10="urn:schemas-microsoft-com:office:word" xmlns:w="http://schemas.openxmlformats.org/wordprocessingml/2006/main" xmlns:w14="http://schemas.microsoft.com/office/word/2010/wordml" xmlns:w15="http://schemas.microsoft.com/office/word/2012/wordml" xmlns:w16se="http://schemas.microsoft.com/office/word/2015/wordml/symex" xmlns:wpg="http://schemas.microsoft.com/office/word/2010/wordprocessingGroup" xmlns:wpi="http://schemas.microsoft.com/office/word/2010/wordprocessingInk" xmlns:wne="http://schemas.microsoft.com/office/word/2006/wordml" xmlns:wps="http://schemas.microsoft.com/office/word/2010/wordprocessingShape" mc:Ignorable="w14 w15 w16se wp14">
+<w:document xmlns:wpc="http://schemas.microsoft.com/office/word/2010/wordprocessingCanvas" xmlns:cx="http://schemas.microsoft.com/office/drawing/2014/chartex" xmlns:cx1="http://schemas.microsoft.com/office/drawing/2015/9/8/chartex" xmlns:cx2="http://schemas.microsoft.com/office/drawing/2015/10/21/chartex" xmlns:cx3="http://schemas.microsoft.com/office/drawing/2016/5/9/chartex" xmlns:cx4="http://schemas.microsoft.com/office/drawing/2016/5/10/chartex" xmlns:cx5="http://schemas.microsoft.com/office/drawing/2016/5/11/chartex" xmlns:cx6="http://schemas.microsoft.com/office/drawing/2016/5/12/chartex" xmlns:cx7="http://schemas.microsoft.com/office/drawing/2016/5/13/chartex" xmlns:cx8="http://schemas.microsoft.com/office/drawing/2016/5/14/chartex" xmlns:mc="http://schemas.openxmlformats.org/markup-compatibility/2006" xmlns:aink="http://schemas.microsoft.com/office/drawing/2016/ink" xmlns:am3d="http://schemas.microsoft.com/office/drawing/2017/model3d" xmlns:o="urn:schemas-microsoft-com:office:office" xmlns:r="http://schemas.openxmlformats.org/officeDocument/2006/relationships" xmlns:m="http://schemas.openxmlformats.org/officeDocument/2006/math" xmlns:v="urn:schemas-microsoft-com:vml" xmlns:wp14="http://schemas.microsoft.com/office/word/2010/wordprocessingDrawing" xmlns:wp="http://schemas.openxmlformats.org/drawingml/2006/wordprocessingDrawing" xmlns:w10="urn:schemas-microsoft-com:office:word" xmlns:w="http://schemas.openxmlformats.org/wordprocessingml/2006/main" xmlns:w14="http://schemas.microsoft.com/office/word/2010/wordml" xmlns:w15="http://schemas.microsoft.com/office/word/2012/wordml" xmlns:w16se="http://schemas.microsoft.com/office/word/2015/wordml/symex" xmlns:wpg="http://schemas.microsoft.com/office/word/2010/wordprocessingGroup" xmlns:wpi="http://schemas.microsoft.com/office/word/2010/wordprocessingInk" xmlns:wne="http://schemas.microsoft.com/office/word/2006/wordml" xmlns:wps="http://schemas.microsoft.com/office/word/2010/wordprocessingShape" mc:Ignorable="w14 w15 w16se wp14">
   <w:body>
     <w:p>
       <w:pPr>
@@ -23,7 +23,13 @@
     </w:p>
     <w:p>
       <w:r>
-        <w:t xml:space="preserve">The software allows for an automatic use of the ref-step algorithm for the calibration of a voltage source or meter. During the calibration, instructions are read from a table and sent to the instruments over a GPIB </w:t>
+        <w:t>The software allows for an automatic use of the ref-step algorithm for the calibration of a voltage source or meter</w:t>
+      </w:r>
+      <w:r>
+        <w:t xml:space="preserve"> (results are given for both)</w:t>
+      </w:r>
+      <w:r>
+        <w:t xml:space="preserve">. During the calibration, instructions are read from a table and sent to the instruments over a GPIB </w:t>
       </w:r>
       <w:r>
         <w:t>cable</w:t>
@@ -43,7 +49,19 @@
     </w:p>
     <w:p>
       <w:r>
-        <w:t>To work, the program needs to know how to communicate with the various instruments connected to it. For this it requires a dictionary file to</w:t>
+        <w:t xml:space="preserve">To work, the program needs to know how to communicate with the various instruments connected to it. For this it requires a </w:t>
+      </w:r>
+      <w:r>
+        <w:t>‘</w:t>
+      </w:r>
+      <w:r>
+        <w:t>dictionary</w:t>
+      </w:r>
+      <w:r>
+        <w:t>’</w:t>
+      </w:r>
+      <w:r>
+        <w:t xml:space="preserve"> file to</w:t>
       </w:r>
       <w:r>
         <w:t xml:space="preserve"> be provided, specifying</w:t>
@@ -129,6 +147,75 @@
       </w:r>
       <w:r>
         <w:t xml:space="preserve">. </w:t>
+      </w:r>
+    </w:p>
+    <w:p>
+      <w:r>
+        <w:rPr>
+          <w:noProof/>
+        </w:rPr>
+        <w:drawing>
+          <wp:anchor distT="0" distB="0" distL="114300" distR="114300" simplePos="0" relativeHeight="251658240" behindDoc="0" locked="0" layoutInCell="1" allowOverlap="1">
+            <wp:simplePos x="0" y="0"/>
+            <wp:positionH relativeFrom="column">
+              <wp:posOffset>0</wp:posOffset>
+            </wp:positionH>
+            <wp:positionV relativeFrom="paragraph">
+              <wp:posOffset>-2598</wp:posOffset>
+            </wp:positionV>
+            <wp:extent cx="5723890" cy="3336925"/>
+            <wp:effectExtent l="0" t="0" r="0" b="0"/>
+            <wp:wrapSquare wrapText="bothSides"/>
+            <wp:docPr id="1" name="Picture 1"/>
+            <wp:cNvGraphicFramePr>
+              <a:graphicFrameLocks xmlns:a="http://schemas.openxmlformats.org/drawingml/2006/main" noChangeAspect="1"/>
+            </wp:cNvGraphicFramePr>
+            <a:graphic xmlns:a="http://schemas.openxmlformats.org/drawingml/2006/main">
+              <a:graphicData uri="http://schemas.openxmlformats.org/drawingml/2006/picture">
+                <pic:pic xmlns:pic="http://schemas.openxmlformats.org/drawingml/2006/picture">
+                  <pic:nvPicPr>
+                    <pic:cNvPr id="0" name="Picture 1"/>
+                    <pic:cNvPicPr>
+                      <a:picLocks noChangeAspect="1" noChangeArrowheads="1"/>
+                    </pic:cNvPicPr>
+                  </pic:nvPicPr>
+                  <pic:blipFill>
+                    <a:blip r:embed="rId5">
+                      <a:extLst>
+                        <a:ext uri="{28A0092B-C50C-407E-A947-70E740481C1C}">
+                          <a14:useLocalDpi xmlns:a14="http://schemas.microsoft.com/office/drawing/2010/main" val="0"/>
+                        </a:ext>
+                      </a:extLst>
+                    </a:blip>
+                    <a:srcRect/>
+                    <a:stretch>
+                      <a:fillRect/>
+                    </a:stretch>
+                  </pic:blipFill>
+                  <pic:spPr bwMode="auto">
+                    <a:xfrm>
+                      <a:off x="0" y="0"/>
+                      <a:ext cx="5723890" cy="3336925"/>
+                    </a:xfrm>
+                    <a:prstGeom prst="rect">
+                      <a:avLst/>
+                    </a:prstGeom>
+                    <a:noFill/>
+                    <a:ln>
+                      <a:noFill/>
+                    </a:ln>
+                  </pic:spPr>
+                </pic:pic>
+              </a:graphicData>
+            </a:graphic>
+            <wp14:sizeRelH relativeFrom="page">
+              <wp14:pctWidth>0</wp14:pctWidth>
+            </wp14:sizeRelH>
+            <wp14:sizeRelV relativeFrom="page">
+              <wp14:pctHeight>0</wp14:pctHeight>
+            </wp14:sizeRelV>
+          </wp:anchor>
+        </w:drawing>
       </w:r>
     </w:p>
     <w:p>
@@ -167,7 +254,11 @@
         </w:numPr>
       </w:pPr>
       <w:r>
-        <w:t xml:space="preserve">The tables window has two tabs, one showing the control settings of the algorithm, and another showing the dictionaries that will be used to communicate with the instruments. </w:t>
+        <w:lastRenderedPageBreak/>
+        <w:t xml:space="preserve">The tables window has </w:t>
+      </w:r>
+      <w:r>
+        <w:t>three tabs for the dictionary file, ranges to be calibrated (optional) and the control settings detailing what is send to the instruments during the calibration.</w:t>
       </w:r>
     </w:p>
     <w:p>
@@ -190,7 +281,15 @@
         <w:t xml:space="preserve"> control bar. </w:t>
       </w:r>
       <w:r>
-        <w:t>The graph windows in on the last 50 data points by default, but manual window parameters can be chosen.</w:t>
+        <w:t xml:space="preserve">The </w:t>
+      </w:r>
+      <w:proofErr w:type="spellStart"/>
+      <w:r>
+        <w:t>the</w:t>
+      </w:r>
+      <w:proofErr w:type="spellEnd"/>
+      <w:r>
+        <w:t xml:space="preserve"> last 50 data points by default.</w:t>
       </w:r>
     </w:p>
     <w:p>
@@ -198,6 +297,73 @@
         <w:pStyle w:val="Heading1"/>
       </w:pPr>
       <w:r>
+        <w:rPr>
+          <w:noProof/>
+        </w:rPr>
+        <w:drawing>
+          <wp:anchor distT="0" distB="0" distL="114300" distR="114300" simplePos="0" relativeHeight="251659264" behindDoc="0" locked="0" layoutInCell="1" allowOverlap="1">
+            <wp:simplePos x="0" y="0"/>
+            <wp:positionH relativeFrom="column">
+              <wp:posOffset>439230</wp:posOffset>
+            </wp:positionH>
+            <wp:positionV relativeFrom="paragraph">
+              <wp:posOffset>420815</wp:posOffset>
+            </wp:positionV>
+            <wp:extent cx="4778375" cy="3752215"/>
+            <wp:effectExtent l="0" t="0" r="3175" b="635"/>
+            <wp:wrapTopAndBottom/>
+            <wp:docPr id="2" name="Picture 2"/>
+            <wp:cNvGraphicFramePr>
+              <a:graphicFrameLocks xmlns:a="http://schemas.openxmlformats.org/drawingml/2006/main" noChangeAspect="1"/>
+            </wp:cNvGraphicFramePr>
+            <a:graphic xmlns:a="http://schemas.openxmlformats.org/drawingml/2006/main">
+              <a:graphicData uri="http://schemas.openxmlformats.org/drawingml/2006/picture">
+                <pic:pic xmlns:pic="http://schemas.openxmlformats.org/drawingml/2006/picture">
+                  <pic:nvPicPr>
+                    <pic:cNvPr id="0" name="Picture 2"/>
+                    <pic:cNvPicPr>
+                      <a:picLocks noChangeAspect="1" noChangeArrowheads="1"/>
+                    </pic:cNvPicPr>
+                  </pic:nvPicPr>
+                  <pic:blipFill>
+                    <a:blip r:embed="rId6">
+                      <a:extLst>
+                        <a:ext uri="{28A0092B-C50C-407E-A947-70E740481C1C}">
+                          <a14:useLocalDpi xmlns:a14="http://schemas.microsoft.com/office/drawing/2010/main" val="0"/>
+                        </a:ext>
+                      </a:extLst>
+                    </a:blip>
+                    <a:srcRect/>
+                    <a:stretch>
+                      <a:fillRect/>
+                    </a:stretch>
+                  </pic:blipFill>
+                  <pic:spPr bwMode="auto">
+                    <a:xfrm>
+                      <a:off x="0" y="0"/>
+                      <a:ext cx="4778375" cy="3752215"/>
+                    </a:xfrm>
+                    <a:prstGeom prst="rect">
+                      <a:avLst/>
+                    </a:prstGeom>
+                    <a:noFill/>
+                    <a:ln>
+                      <a:noFill/>
+                    </a:ln>
+                  </pic:spPr>
+                </pic:pic>
+              </a:graphicData>
+            </a:graphic>
+            <wp14:sizeRelH relativeFrom="page">
+              <wp14:pctWidth>0</wp14:pctWidth>
+            </wp14:sizeRelH>
+            <wp14:sizeRelV relativeFrom="page">
+              <wp14:pctHeight>0</wp14:pctHeight>
+            </wp14:sizeRelV>
+          </wp:anchor>
+        </w:drawing>
+      </w:r>
+      <w:r>
         <w:t>Connecting</w:t>
       </w:r>
       <w:r>
@@ -210,6 +376,7 @@
         <w:t xml:space="preserve"> over the GPIB</w:t>
       </w:r>
     </w:p>
+    <w:p/>
     <w:p>
       <w:r>
         <w:t>In the instruments tab of the program, you will need to specify the GPIB address for each of the three instruments.</w:t>
@@ -218,13 +385,7 @@
         <w:t xml:space="preserve"> </w:t>
       </w:r>
       <w:r>
-        <w:t>The GPIB address is the address assigned to the instrument over the GPIB interface</w:t>
-      </w:r>
-      <w:r>
-        <w:t>(?)</w:t>
-      </w:r>
-      <w:r>
-        <w:t xml:space="preserve">. The ‘Refresh instruments’ button on the top will refresh the addresses and present all </w:t>
+        <w:t xml:space="preserve">The ‘Refresh instruments’ button on the top will refresh the addresses and present all </w:t>
       </w:r>
       <w:r>
         <w:t xml:space="preserve">currently </w:t>
@@ -242,17 +403,14 @@
         <w:t xml:space="preserve"> instrument, write the command in the command box and click the send button. The read button will read whatever is on</w:t>
       </w:r>
       <w:r>
-        <w:t xml:space="preserve"> the buffer of the instrument. To</w:t>
-      </w:r>
-      <w:r>
-        <w:t xml:space="preserve"> query an instrument for its status, first send the query command, then press read.</w:t>
+        <w:t xml:space="preserve"> the buffer of the instrument. </w:t>
+      </w:r>
+      <w:r>
+        <w:t>A query command is essentially a write followed by a read.</w:t>
       </w:r>
       <w:r>
         <w:t xml:space="preserve"> </w:t>
       </w:r>
-      <w:r>
-        <w:t xml:space="preserve">This works because a query is essentially a send followed by an immediate read. </w:t>
-      </w:r>
     </w:p>
     <w:p>
       <w:pPr>
@@ -264,20 +422,36 @@
     </w:p>
     <w:p>
       <w:r>
-        <w:t>An example dictionary file is presented below, some commands are needed for both meters and sources, while others are specific only to one instrument type.</w:t>
+        <w:t xml:space="preserve">The next stage is to provide a way for the program to communicate with the instruments. For this a dictionary file is needed. The send and read </w:t>
+      </w:r>
+      <w:r>
+        <w:t>buttons above can be used to test commands prior to putting them in the dictionary.</w:t>
+      </w:r>
+    </w:p>
+    <w:p>
+      <w:r>
+        <w:t>An example dictionary file is presented below,</w:t>
+      </w:r>
+      <w:r>
+        <w:t xml:space="preserve"> note that</w:t>
+      </w:r>
+      <w:r>
+        <w:t xml:space="preserve"> some commands are needed for both meters and sources, while others are specific only to one instrument type.</w:t>
       </w:r>
       <w:r>
         <w:t xml:space="preserve"> </w:t>
       </w:r>
       <w:r>
-        <w:t xml:space="preserve">The dictionary file needs to be loaded </w:t>
-      </w:r>
-      <w:r>
-        <w:lastRenderedPageBreak/>
-        <w:t xml:space="preserve">from the control tab, where </w:t>
-      </w:r>
-      <w:r>
-        <w:t>an excel workbook needs to be specified. The sheet containing the dictionary must be named ‘</w:t>
+        <w:t xml:space="preserve">The dictionary file needs to be loaded from the control tab, where </w:t>
+      </w:r>
+      <w:r>
+        <w:t xml:space="preserve">an excel workbook </w:t>
+      </w:r>
+      <w:r>
+        <w:t>is selected</w:t>
+      </w:r>
+      <w:r>
+        <w:t>. The sheet containing the dictionary must be named ‘</w:t>
       </w:r>
       <w:proofErr w:type="spellStart"/>
       <w:r>
@@ -285,13 +459,12 @@
       </w:r>
       <w:proofErr w:type="spellEnd"/>
       <w:r>
-        <w:t>’. The load function will ignore all other sheets except ‘Sheet 1’ which it will take as the control settings, this can b</w:t>
-      </w:r>
-      <w:r>
-        <w:t>e used to upload a control file if a custom one is needed.</w:t>
-      </w:r>
-    </w:p>
-    <w:p/>
+        <w:t xml:space="preserve">’. </w:t>
+      </w:r>
+      <w:r>
+        <w:t>If other sheets are present, the program looks for one labelled ‘Control’ and ‘Ranges’, if they are found they are also loaded, into their respective tables on the UI.</w:t>
+      </w:r>
+    </w:p>
     <w:p/>
     <w:tbl>
       <w:tblPr>
@@ -301,8 +474,8 @@
       </w:tblPr>
       <w:tblGrid>
         <w:gridCol w:w="1523"/>
-        <w:gridCol w:w="1571"/>
-        <w:gridCol w:w="5922"/>
+        <w:gridCol w:w="1449"/>
+        <w:gridCol w:w="6044"/>
       </w:tblGrid>
       <w:tr>
         <w:tc>
@@ -319,6 +492,7 @@
               <w:rPr>
                 <w:b/>
               </w:rPr>
+              <w:lastRenderedPageBreak/>
               <w:t>Key word</w:t>
             </w:r>
           </w:p>
@@ -658,7 +832,10 @@
             </w:r>
             <w:proofErr w:type="gramEnd"/>
             <w:r>
-              <w:t xml:space="preserve"> change its DC volt range, replacing the $ sign with the name of the range.</w:t>
+              <w:t xml:space="preserve"> change its DC volt range, replacing the $ </w:t>
+            </w:r>
+            <w:r>
+              <w:t>sign with the label of the range (see Ranges).</w:t>
             </w:r>
           </w:p>
         </w:tc>
@@ -879,7 +1056,6 @@
           </w:tcPr>
           <w:p>
             <w:r>
-              <w:lastRenderedPageBreak/>
               <w:t>Ranges</w:t>
             </w:r>
           </w:p>
@@ -890,12 +1066,18 @@
           </w:tcPr>
           <w:p>
             <w:r>
-              <w:t>(0,1,’1’,10,3),</w:t>
-            </w:r>
-          </w:p>
-          <w:p>
-            <w:r>
-              <w:t>(0,10,’10’,10,5)</w:t>
+              <w:t>(0,1,’1’</w:t>
+            </w:r>
+            <w:r>
+              <w:t>),</w:t>
+            </w:r>
+          </w:p>
+          <w:p>
+            <w:r>
+              <w:t>(0,10,’10’</w:t>
+            </w:r>
+            <w:r>
+              <w:t>)</w:t>
             </w:r>
           </w:p>
         </w:tc>
@@ -905,36 +1087,13 @@
           </w:tcPr>
           <w:p>
             <w:r>
-              <w:t xml:space="preserve">List of ranges, each range goes in a set of </w:t>
-            </w:r>
-            <w:proofErr w:type="gramStart"/>
-            <w:r>
-              <w:t>round</w:t>
-            </w:r>
-            <w:proofErr w:type="gramEnd"/>
-            <w:r>
-              <w:t xml:space="preserve"> brackets. The elements are </w:t>
+              <w:t xml:space="preserve">List of ranges, each range goes in a set of round brackets. The elements are </w:t>
             </w:r>
             <w:r>
               <w:t>(</w:t>
             </w:r>
             <w:r>
-              <w:t>lowest voltage, highest voltage, range label, number of readings to be taken, wait time in seconds</w:t>
-            </w:r>
-            <w:r>
-              <w:t>,</w:t>
-            </w:r>
-            <w:r>
-              <w:t xml:space="preserve"> measurement</w:t>
-            </w:r>
-            <w:r>
-              <w:t xml:space="preserve"> pause time in seconds</w:t>
-            </w:r>
-            <w:r>
-              <w:t xml:space="preserve"> [Meter only]</w:t>
-            </w:r>
-            <w:r>
-              <w:t>.</w:t>
+              <w:t>lowest voltage, highest voltage, range label</w:t>
             </w:r>
             <w:r>
               <w:t>)</w:t>
@@ -958,55 +1117,8 @@
             <w:r>
               <w:t xml:space="preserve">. </w:t>
             </w:r>
-          </w:p>
-          <w:p>
-            <w:r>
-              <w:t xml:space="preserve">Wait time is the time the instrument requires to settle in this </w:t>
-            </w:r>
-            <w:r>
-              <w:t>range</w:t>
-            </w:r>
-            <w:r>
-              <w:t>.</w:t>
-            </w:r>
-          </w:p>
-          <w:p>
-            <w:r>
-              <w:t>Measurement p</w:t>
-            </w:r>
-            <w:r>
-              <w:t xml:space="preserve">ause time is the time to wait between </w:t>
-            </w:r>
-            <w:r>
-              <w:t>measurements</w:t>
-            </w:r>
-            <w:r>
-              <w:t>.</w:t>
-            </w:r>
-            <w:r>
-              <w:t xml:space="preserve"> This is specific to a range, and is used in case in a </w:t>
-            </w:r>
-            <w:proofErr w:type="gramStart"/>
-            <w:r>
-              <w:t>particular range</w:t>
-            </w:r>
-            <w:proofErr w:type="gramEnd"/>
-            <w:r>
-              <w:t xml:space="preserve"> the integration will be long, in which case a pause is needed between readings or else the </w:t>
-            </w:r>
-            <w:proofErr w:type="spellStart"/>
-            <w:r>
-              <w:t>PyVisa</w:t>
-            </w:r>
-            <w:proofErr w:type="spellEnd"/>
-            <w:r>
-              <w:t xml:space="preserve"> returns a time-out error. This might </w:t>
-            </w:r>
-            <w:r>
-              <w:t xml:space="preserve">also </w:t>
-            </w:r>
-            <w:r>
-              <w:t xml:space="preserve">be necessary for instruments that might return the same value if read several times before it takes another reading. </w:t>
+            <w:r>
+              <w:t xml:space="preserve"> </w:t>
             </w:r>
           </w:p>
         </w:tc>
@@ -1015,288 +1127,315 @@
     <w:p/>
     <w:p>
       <w:r>
+        <w:lastRenderedPageBreak/>
         <w:t>NOTE: If quotation marks need to be sent to the instruments, they must be replaced with: \”. A slash and a DOUBLE quotation mark. If it is incorrectly entered, the program will run into an error.</w:t>
       </w:r>
-    </w:p>
-    <w:p>
-      <w:r>
-        <w:t xml:space="preserve">In the instruments panel, each command can be tested. One of the three instruments </w:t>
+      <w:r>
+        <w:t xml:space="preserve"> </w:t>
+      </w:r>
+      <w:r>
+        <w:rPr>
+          <w:color w:val="FF0000"/>
+        </w:rPr>
+        <w:t>(? Check this again)</w:t>
+      </w:r>
+    </w:p>
+    <w:p>
+      <w:r>
+        <w:t>Termination characters must be added to the end of each command,</w:t>
+      </w:r>
+      <w:r>
+        <w:t xml:space="preserve"> both in the testing environment and in the dictionary unless they are the standard EOL commands. </w:t>
+      </w:r>
+      <w:r>
+        <w:t>The dictionary file must have a column for the sequence of used key words (ones not in use can simply be excluded) followed by the column of commands for the instrument. This gives a total of six columns, two for each instrument. And the or</w:t>
+      </w:r>
+      <w:r>
+        <w:t xml:space="preserve">der for the instruments must be: </w:t>
+      </w:r>
+      <w:r>
+        <w:t xml:space="preserve">meter, followed by source S and then source X. </w:t>
+      </w:r>
+      <w:r>
+        <w:t>An example dictionary file is provided, named “sample.xls”.</w:t>
+      </w:r>
+    </w:p>
+    <w:p>
+      <w:pPr>
+        <w:pStyle w:val="Heading1"/>
+      </w:pPr>
+      <w:r>
+        <w:t>Range tables</w:t>
+      </w:r>
+    </w:p>
+    <w:p>
+      <w:r>
+        <w:t xml:space="preserve">Range tables are used to generate the control table. The range table specifies the lowest and highest points to be calibrated. It is possible that the </w:t>
+      </w:r>
+      <w:r>
+        <w:t>instruments</w:t>
+      </w:r>
+      <w:r>
+        <w:t xml:space="preserve"> will not all be able to cover the specified range (</w:t>
+      </w:r>
+      <w:proofErr w:type="spellStart"/>
+      <w:r>
+        <w:t>eg</w:t>
+      </w:r>
+      <w:proofErr w:type="spellEnd"/>
+      <w:r>
+        <w:t xml:space="preserve"> some instruments can</w:t>
+      </w:r>
+      <w:r>
+        <w:t>’</w:t>
+      </w:r>
+      <w:r>
+        <w:t>t output 0V on their 1000V range)</w:t>
+      </w:r>
+      <w:r>
+        <w:t xml:space="preserve"> </w:t>
+      </w:r>
+      <w:r>
+        <w:t xml:space="preserve">but </w:t>
+      </w:r>
+      <w:r>
+        <w:t>this is handled in the program.</w:t>
+      </w:r>
+    </w:p>
+    <w:p>
+      <w:r>
+        <w:t>Also specified in the range table:</w:t>
+      </w:r>
+    </w:p>
+    <w:p>
+      <w:pPr>
+        <w:pStyle w:val="ListParagraph"/>
+        <w:numPr>
+          <w:ilvl w:val="0"/>
+          <w:numId w:val="4"/>
+        </w:numPr>
+      </w:pPr>
+      <w:r>
+        <w:t xml:space="preserve">The number of readings per point on the </w:t>
+      </w:r>
+      <w:r>
+        <w:t>build-up</w:t>
+      </w:r>
+      <w:r>
+        <w:t xml:space="preserve">, those are averaged and their standard deviation used in </w:t>
+      </w:r>
+      <w:r>
+        <w:t xml:space="preserve">the </w:t>
+      </w:r>
+      <w:r>
+        <w:t>analysis.</w:t>
+      </w:r>
+    </w:p>
+    <w:p>
+      <w:pPr>
+        <w:pStyle w:val="ListParagraph"/>
+        <w:numPr>
+          <w:ilvl w:val="0"/>
+          <w:numId w:val="4"/>
+        </w:numPr>
+      </w:pPr>
+      <w:r>
+        <w:t xml:space="preserve">Pre-reading delay is the delay to take before beginning this </w:t>
       </w:r>
       <w:proofErr w:type="gramStart"/>
       <w:r>
-        <w:t>need</w:t>
+        <w:t>particular range</w:t>
+      </w:r>
+      <w:proofErr w:type="gramEnd"/>
+      <w:r>
+        <w:t>, for example in o</w:t>
+      </w:r>
+      <w:r>
+        <w:t>rder to let instruments warm up on ranges with high voltage outputs.</w:t>
+      </w:r>
+    </w:p>
+    <w:p>
+      <w:pPr>
+        <w:pStyle w:val="ListParagraph"/>
+        <w:numPr>
+          <w:ilvl w:val="0"/>
+          <w:numId w:val="4"/>
+        </w:numPr>
+      </w:pPr>
+      <w:r>
+        <w:t xml:space="preserve">Inter reading delay: If a delay is needed between each point on this range in the </w:t>
+      </w:r>
+      <w:r>
+        <w:t>build-up</w:t>
+      </w:r>
+      <w:r>
+        <w:t xml:space="preserve">, for example some instruments take longer to reach stability after being set to their high ranges. </w:t>
+      </w:r>
+    </w:p>
+    <w:p>
+      <w:pPr>
+        <w:pStyle w:val="ListParagraph"/>
+        <w:numPr>
+          <w:ilvl w:val="0"/>
+          <w:numId w:val="4"/>
+        </w:numPr>
+      </w:pPr>
+      <w:r>
+        <w:t xml:space="preserve"># repetitions: number of times to repeat this </w:t>
+      </w:r>
+      <w:proofErr w:type="spellStart"/>
+      <w:r>
+        <w:t>buildup</w:t>
+      </w:r>
+      <w:proofErr w:type="spellEnd"/>
+      <w:r>
+        <w:t xml:space="preserve"> (both positive and negative).</w:t>
+      </w:r>
+    </w:p>
+    <w:p>
+      <w:pPr>
+        <w:pStyle w:val="ListParagraph"/>
+        <w:numPr>
+          <w:ilvl w:val="0"/>
+          <w:numId w:val="4"/>
+        </w:numPr>
+      </w:pPr>
+      <w:r>
+        <w:t># steps: How many steps can this range be split into, recommended is 10.</w:t>
+      </w:r>
+    </w:p>
+    <w:p>
+      <w:pPr>
+        <w:pStyle w:val="Heading1"/>
+      </w:pPr>
+      <w:r>
+        <w:t>Control table</w:t>
+      </w:r>
+    </w:p>
+    <w:p>
+      <w:r>
+        <w:t>The control table can be created based o</w:t>
+      </w:r>
+      <w:r>
+        <w:t>n the instrument ranges and the dictionary provided</w:t>
+      </w:r>
+      <w:r>
+        <w:t>. To do this, press the ‘Generat</w:t>
+      </w:r>
+      <w:r>
+        <w:t>e</w:t>
+      </w:r>
+      <w:r>
+        <w:t xml:space="preserve"> tab</w:t>
+      </w:r>
+      <w:r>
+        <w:t>le’ button in the ‘Control’ tab</w:t>
+      </w:r>
+      <w:r>
+        <w:t xml:space="preserve">. </w:t>
+      </w:r>
+      <w:r>
+        <w:t xml:space="preserve">The control table will contain instructions that are sent to the instruments line by line, </w:t>
+      </w:r>
+      <w:r>
+        <w:t>and readings are printed back to the same table too.</w:t>
+      </w:r>
+      <w:r>
+        <w:t xml:space="preserve"> </w:t>
+      </w:r>
+    </w:p>
+    <w:p>
+      <w:r>
+        <w:t xml:space="preserve">Instruments not being calibrated will be set to their minimum range that encompasses all possible values that they will take, for example if for a certain sequence the meter will read a maximum of 10 volts, it is set to the 12 volts range throughout the sequence. Note that there is a tolerance of 0.5% taken, so if the maximum voltage is supposed to be set is 10v, the meter is set to a </w:t>
+      </w:r>
+      <w:r>
+        <w:t xml:space="preserve">range that encompasses 10.05v. </w:t>
+      </w:r>
+    </w:p>
+    <w:p>
+      <w:r>
+        <w:t xml:space="preserve">The control table has fixed columns for the ranges of each instrument and the setting, and has columns for the status of each instrument. At the top of the table in row 4 are the instruments used. </w:t>
+      </w:r>
+      <w:r>
+        <w:t xml:space="preserve">These titles are extracted from the dictionary files’ labels. </w:t>
+      </w:r>
+      <w:r>
+        <w:t>In row 5 are the start and end point</w:t>
       </w:r>
       <w:r>
         <w:t>s</w:t>
       </w:r>
-      <w:proofErr w:type="gramEnd"/>
-      <w:r>
-        <w:t xml:space="preserve"> to be selected, and commands can be sent to the specified instrument </w:t>
-      </w:r>
-      <w:r>
-        <w:t>from the ‘command’ text box using the ‘Send’ button. The ‘Read’ button will read whatever is on the instrument</w:t>
-      </w:r>
-      <w:r>
-        <w:t>s</w:t>
-      </w:r>
-      <w:r>
-        <w:t xml:space="preserve"> bu</w:t>
-      </w:r>
-      <w:r>
-        <w:t>ffer</w:t>
-      </w:r>
-      <w:r>
-        <w:t xml:space="preserve">, and print results in the text box below. </w:t>
-      </w:r>
-    </w:p>
-    <w:p>
-      <w:r>
-        <w:t>Termination characters must be added to the end of each command,</w:t>
-      </w:r>
-      <w:r>
-        <w:t xml:space="preserve"> both in the testing environment and in the dictionary unless they are the standard EOL commands. </w:t>
-      </w:r>
-      <w:r>
-        <w:t>The dictionary file must have a column for the sequence of used key words (ones not in use can simply be excluded) followed by the column of commands for the instrument. This gives a total of six columns, two for each instrument. And the or</w:t>
-      </w:r>
-      <w:r>
-        <w:t xml:space="preserve">der for the instruments must be: </w:t>
-      </w:r>
-      <w:r>
-        <w:t xml:space="preserve">meter, followed by source S and then source X. </w:t>
-      </w:r>
-    </w:p>
-    <w:p>
-      <w:pPr>
-        <w:pStyle w:val="Heading1"/>
-      </w:pPr>
-      <w:r>
-        <w:t>Control table</w:t>
-      </w:r>
-    </w:p>
-    <w:p>
-      <w:r>
-        <w:t>The control table can be created based on the instrument ranges provided. To do this, press the ‘Generate a table’ button in the ‘Control’ tab.</w:t>
-      </w:r>
-      <w:r>
-        <w:t xml:space="preserve"> This can only be done </w:t>
-      </w:r>
-      <w:r>
-        <w:t>once the dictionary was uploaded, since it contains the dictionary files</w:t>
+      <w:r>
+        <w:t xml:space="preserve"> of the sequenc</w:t>
+      </w:r>
+      <w:r>
+        <w:t xml:space="preserve">e, these can be edited </w:t>
+      </w:r>
+      <w:r>
+        <w:t>before running the program for testing purposes.</w:t>
+      </w:r>
+      <w:r>
+        <w:t xml:space="preserve"> Both start and finish points must be specified. </w:t>
+      </w:r>
+      <w:r>
+        <w:t>Once the program is started, editing these will not make a difference.</w:t>
+      </w:r>
+    </w:p>
+    <w:p>
+      <w:r>
+        <w:t xml:space="preserve">Warning flags are printed on the </w:t>
+      </w:r>
+      <w:r>
+        <w:t>far-left</w:t>
+      </w:r>
+      <w:r>
+        <w:t xml:space="preserve"> column, warnings include a warning if a reading exceeds 0.1% of the range from the nominal readings and any errors that the instruments have unless they are the no-error response (specified in the dictionary).</w:t>
+      </w:r>
+    </w:p>
+    <w:p>
+      <w:pPr>
+        <w:pStyle w:val="Heading2"/>
+      </w:pPr>
+      <w:r>
+        <w:lastRenderedPageBreak/>
+        <w:t>Inputting a file</w:t>
+      </w:r>
+    </w:p>
+    <w:p>
+      <w:r>
+        <w:t>Files can be loaded into the program using the ‘</w:t>
+      </w:r>
+      <w:r>
+        <w:t>File&gt;Open dictionary’ button</w:t>
+      </w:r>
+      <w:r>
+        <w:t xml:space="preserve">. The tables loaded must be of the same structure as those created by the program, so it is recommended to upload tables that were created by the program in the first place. </w:t>
+      </w:r>
+      <w:r>
+        <w:t xml:space="preserve">For this </w:t>
+      </w:r>
+      <w:r>
+        <w:t>purpose,</w:t>
+      </w:r>
+      <w:r>
+        <w:t xml:space="preserve"> you can also save a table once it is created ‘File&gt;Save tables’. </w:t>
+      </w:r>
+      <w:r>
+        <w:t xml:space="preserve">The table must be an excel </w:t>
       </w:r>
       <w:r>
         <w:t>.</w:t>
       </w:r>
-      <w:r>
-        <w:t xml:space="preserve"> If the ‘M Meter’</w:t>
-      </w:r>
-      <w:r>
-        <w:t xml:space="preserve"> radio</w:t>
-      </w:r>
-      <w:r>
-        <w:t xml:space="preserve"> button is selected, the table will be created </w:t>
-      </w:r>
-      <w:proofErr w:type="gramStart"/>
-      <w:r>
-        <w:t>according to</w:t>
-      </w:r>
-      <w:proofErr w:type="gramEnd"/>
-      <w:r>
-        <w:t xml:space="preserve"> </w:t>
-      </w:r>
-      <w:r>
-        <w:t xml:space="preserve">the ranges of the meter. If the ‘X Source’ button is selected the table is created </w:t>
-      </w:r>
-      <w:proofErr w:type="gramStart"/>
-      <w:r>
-        <w:t>according to</w:t>
-      </w:r>
-      <w:proofErr w:type="gramEnd"/>
-      <w:r>
-        <w:t xml:space="preserve"> the ranges of source X.  The contr</w:t>
-      </w:r>
-      <w:r>
-        <w:t>ol table created will generate several</w:t>
-      </w:r>
-      <w:r>
-        <w:t xml:space="preserve"> sequence</w:t>
-      </w:r>
-      <w:r>
-        <w:t>s</w:t>
-      </w:r>
-      <w:r>
-        <w:t xml:space="preserve"> of </w:t>
-      </w:r>
-      <w:r>
-        <w:t xml:space="preserve">voltage </w:t>
-      </w:r>
-      <w:r>
-        <w:t>settings and rang</w:t>
-      </w:r>
-      <w:r>
-        <w:t>e</w:t>
-      </w:r>
-      <w:r>
-        <w:t xml:space="preserve"> settings needed for all </w:t>
-      </w:r>
-      <w:r>
-        <w:t xml:space="preserve">three instruments to step through and calibrate the specified instrument. </w:t>
-      </w:r>
-      <w:r>
-        <w:t xml:space="preserve">Each </w:t>
-      </w:r>
-      <w:r>
-        <w:t>‘</w:t>
-      </w:r>
-      <w:r>
-        <w:t>sequence</w:t>
-      </w:r>
-      <w:r>
-        <w:t>’</w:t>
-      </w:r>
-      <w:r>
-        <w:t xml:space="preserve"> is a stepwise ascent to the maximum of the range followed by </w:t>
-      </w:r>
-      <w:r>
-        <w:t>an opposite</w:t>
-      </w:r>
-      <w:r>
-        <w:t xml:space="preserve"> de</w:t>
-      </w:r>
-      <w:r>
-        <w:t>s</w:t>
-      </w:r>
-      <w:r>
-        <w:t xml:space="preserve">cent. </w:t>
-      </w:r>
-    </w:p>
-    <w:p>
-      <w:r>
-        <w:t xml:space="preserve">Instruments not being calibrated will be set to their minimum range that encompasses all possible values that they will take, for example if for a certain sequence the meter will read a maximum of 10 volts, it is set to the 12 volts range throughout the sequence. Note that there is a tolerance of 0.5% taken, so if the maximum voltage is supposed to be set is 10v, the meter is set to a </w:t>
-      </w:r>
-      <w:r>
-        <w:t xml:space="preserve">range that encompasses 10.05v. </w:t>
-      </w:r>
-    </w:p>
-    <w:p>
-      <w:pPr>
-        <w:pStyle w:val="Heading2"/>
-      </w:pPr>
-      <w:r>
-        <w:t>What is in a control table?</w:t>
-      </w:r>
-    </w:p>
-    <w:p>
-      <w:r>
-        <w:t xml:space="preserve">The control table has fixed columns for the ranges of each instrument and the setting, and has columns for the status of each instrument. At the top of the table in row 4 are the instruments used. </w:t>
-      </w:r>
-      <w:r>
-        <w:lastRenderedPageBreak/>
-        <w:t xml:space="preserve">These titles are extracted from the dictionary files’ labels. </w:t>
-      </w:r>
-      <w:r>
-        <w:t>In row 5 are the start and end point</w:t>
-      </w:r>
-      <w:r>
-        <w:t>s</w:t>
-      </w:r>
-      <w:r>
-        <w:t xml:space="preserve"> of the sequenc</w:t>
-      </w:r>
-      <w:r>
-        <w:t>e, these can be edited if only a segment of the table needs to be analysed</w:t>
-      </w:r>
-      <w:r>
-        <w:t xml:space="preserve">. Both start and finish points must be specified. </w:t>
-      </w:r>
-      <w:r>
-        <w:t>Once the program is started, editing these will not make a difference.</w:t>
-      </w:r>
-    </w:p>
-    <w:p>
-      <w:r>
-        <w:t>The number of readings and specified wait time are both the max of the three instruments’ requirements for the ran</w:t>
-      </w:r>
-      <w:r>
-        <w:t xml:space="preserve">ges on which they will operate. This ensures that if one instrument takes longer than the others to settle, all instruments wait sufficiently long for this to happen. </w:t>
-      </w:r>
-    </w:p>
-    <w:p>
-      <w:r>
-        <w:t>Results are saved in a column to the right, they consist of the mean of however many measurements were specified</w:t>
-      </w:r>
-      <w:r>
-        <w:t>,</w:t>
-      </w:r>
-      <w:r>
-        <w:t xml:space="preserve"> and a standard deviation.</w:t>
-      </w:r>
-    </w:p>
-    <w:p>
-      <w:r>
-        <w:t xml:space="preserve">Warning flags are printed on the </w:t>
-      </w:r>
-      <w:r>
-        <w:t>far-left</w:t>
-      </w:r>
-      <w:r>
-        <w:t xml:space="preserve"> column, warnings include a warning if a reading exceeds 0.1% of the range from the nominal readings and any errors that the instruments have unless they are the no-error response (specified in the dictionary).</w:t>
-      </w:r>
-    </w:p>
-    <w:p>
-      <w:pPr>
-        <w:pStyle w:val="Heading2"/>
-      </w:pPr>
-      <w:r>
-        <w:t>Inputting a file</w:t>
-      </w:r>
-    </w:p>
-    <w:p>
-      <w:r>
-        <w:t xml:space="preserve">Files can be loaded into the program using the ‘input file’ and ‘load table’ buttons. The tables loaded must be of the same structure as those created by the program, so it is recommended to upload tables that were created by the program in the first place. The table must be an excel </w:t>
+      <w:proofErr w:type="spellStart"/>
+      <w:r>
+        <w:t>xls</w:t>
+      </w:r>
+      <w:proofErr w:type="spellEnd"/>
+      <w:r>
+        <w:t xml:space="preserve"> workbook</w:t>
       </w:r>
       <w:r>
         <w:t>.</w:t>
-      </w:r>
-      <w:proofErr w:type="spellStart"/>
-      <w:r>
-        <w:t>xls</w:t>
-      </w:r>
-      <w:proofErr w:type="spellEnd"/>
-      <w:r>
-        <w:t xml:space="preserve"> workbook</w:t>
-      </w:r>
-      <w:r>
-        <w:t xml:space="preserve">, with one </w:t>
-      </w:r>
-      <w:r>
-        <w:t>sheet</w:t>
-      </w:r>
-      <w:r>
-        <w:t xml:space="preserve"> named ‘Sheet 1’ for the control settings. </w:t>
-      </w:r>
-      <w:r>
-        <w:t>A dictionary sheet named</w:t>
-      </w:r>
-      <w:r>
-        <w:t xml:space="preserve"> ‘</w:t>
-      </w:r>
-      <w:proofErr w:type="spellStart"/>
-      <w:r>
-        <w:t>Dict</w:t>
-      </w:r>
-      <w:proofErr w:type="spellEnd"/>
-      <w:r>
-        <w:t xml:space="preserve">’ </w:t>
-      </w:r>
-      <w:r>
-        <w:t>must be included for the program to communicate with the instruments</w:t>
-      </w:r>
-      <w:r>
-        <w:t xml:space="preserve">. </w:t>
-      </w:r>
-      <w:r>
-        <w:t xml:space="preserve">The control table does not need to be initially specified as it can be generated. </w:t>
       </w:r>
     </w:p>
     <w:p>
@@ -1353,7 +1492,10 @@
         <w:t>dentifies start and finish points of each sequence,</w:t>
       </w:r>
       <w:r>
-        <w:t xml:space="preserve"> by identifying the mid points. So, sequences are not restricted to 10 steps.</w:t>
+        <w:t xml:space="preserve"> by identifying the mid points. So, sequences</w:t>
+      </w:r>
+      <w:r>
+        <w:t xml:space="preserve"> are not restricted to 10 steps and not all sequences must have the same number of steps.</w:t>
       </w:r>
     </w:p>
     <w:p>
@@ -2490,291 +2632,196 @@
         <w:t>. The linearity ratio is the ratio of the top of the range to the bottom of the range, for example 10v</w:t>
       </w:r>
       <w:r>
-        <w:t xml:space="preserve"> to </w:t>
+        <w:t xml:space="preserve"> to 1v both in the same range. Gain ratio i</w:t>
+      </w:r>
+      <w:r>
+        <w:t xml:space="preserve">s the ratio between the top of </w:t>
+      </w:r>
+      <w:r>
+        <w:t>one range to the top of another</w:t>
+      </w:r>
+      <w:r>
+        <w:t>, with the previous example that would be 10v on one range to 1v on the range below</w:t>
+      </w:r>
+      <w:r>
+        <w:t>.</w:t>
+      </w:r>
+    </w:p>
+    <w:p/>
+    <w:p>
+      <w:pPr>
+        <w:pStyle w:val="Heading1"/>
+      </w:pPr>
+      <w:r>
+        <w:t>Log files, Raw data and saving.</w:t>
+      </w:r>
+    </w:p>
+    <w:p>
+      <w:r>
+        <w:t xml:space="preserve">A log file </w:t>
+      </w:r>
+      <w:r>
+        <w:t>containing</w:t>
+      </w:r>
+      <w:r>
+        <w:t xml:space="preserve"> all communications between the program and the instruments is saved.</w:t>
+      </w:r>
+      <w:r>
+        <w:t xml:space="preserve"> </w:t>
+      </w:r>
+      <w:r>
+        <w:t xml:space="preserve">This provides a way of checking what the program did and where it went wrong </w:t>
+      </w:r>
+      <w:r>
+        <w:t>(</w:t>
+      </w:r>
+      <w:r>
+        <w:t>if it did</w:t>
+      </w:r>
+      <w:r>
+        <w:t>)</w:t>
+      </w:r>
+      <w:r>
+        <w:t>.</w:t>
+      </w:r>
+    </w:p>
+    <w:p>
+      <w:r>
+        <w:t xml:space="preserve">Raw data files are also produced, containing everything in the control table as well as a list of the actual individual readings taken in each row. </w:t>
+      </w:r>
+      <w:r>
+        <w:t>The analysis tool makes use of the raw data file saved, meaning that the program can be used to analyse existing data files from other calibrations.</w:t>
+      </w:r>
+    </w:p>
+    <w:p>
+      <w:r>
+        <w:t>These files are automatically created and saved by the program, which names them with a time stamp of the time the algorithm started.</w:t>
+      </w:r>
+    </w:p>
+    <w:p>
+      <w:r>
+        <w:t>When saving a table, extra data can be put into rows above row 3, it will remain there in the raw files and when a control table is saved, this can help with identifying and keeping track of calibrations.</w:t>
+      </w:r>
+    </w:p>
+    <w:p>
+      <w:pPr>
+        <w:pStyle w:val="Heading1"/>
+      </w:pPr>
+      <w:r>
+        <w:lastRenderedPageBreak/>
+        <w:t>Running the program</w:t>
+      </w:r>
+    </w:p>
+    <w:p>
+      <w:r>
+        <w:t>Once a table is loaded and inst</w:t>
+      </w:r>
+      <w:r>
+        <w:t>ruments are correctly connected</w:t>
+      </w:r>
+      <w:r>
+        <w:t xml:space="preserve">, the ‘start’ button </w:t>
+      </w:r>
+      <w:r>
+        <w:t xml:space="preserve">in the ‘Run’ tab </w:t>
+      </w:r>
+      <w:r>
+        <w:t xml:space="preserve">will set the program running. The stop button simply stops the program where it is, and if the start button is pressed again it will start over. It is not recommended to start a sequence part way through. ‘Make safe’ will send all instruments the command specified for making them safe to approach. This, and all other commands, should </w:t>
+      </w:r>
+      <w:r>
+        <w:t xml:space="preserve">not be </w:t>
+      </w:r>
+      <w:r>
+        <w:t>relied on</w:t>
+      </w:r>
+      <w:r>
+        <w:t xml:space="preserve"> as they are based </w:t>
+      </w:r>
+      <w:proofErr w:type="gramStart"/>
+      <w:r>
+        <w:t>off</w:t>
+      </w:r>
+      <w:r>
+        <w:t xml:space="preserve"> </w:t>
+      </w:r>
+      <w:r>
+        <w:t>of</w:t>
+      </w:r>
+      <w:proofErr w:type="gramEnd"/>
+      <w:r>
+        <w:t xml:space="preserve"> </w:t>
+      </w:r>
+      <w:r>
+        <w:t>the dictionary given</w:t>
+      </w:r>
+      <w:r>
+        <w:t>,</w:t>
+      </w:r>
+      <w:r>
+        <w:t xml:space="preserve"> and cannot guarantee that the instruments are safe</w:t>
+      </w:r>
+      <w:r>
+        <w:t xml:space="preserve">. </w:t>
+      </w:r>
+      <w:r>
+        <w:t xml:space="preserve">The program considers the situation safe if it </w:t>
+      </w:r>
+      <w:r>
+        <w:t>successfully</w:t>
+      </w:r>
+      <w:r>
+        <w:t xml:space="preserve"> sent the use</w:t>
+      </w:r>
+      <w:r>
+        <w:t>r</w:t>
+      </w:r>
+      <w:r>
+        <w:t>-spec</w:t>
+      </w:r>
+      <w:r>
+        <w:t>ified make safe command string</w:t>
+      </w:r>
+      <w:r>
+        <w:t>,</w:t>
+      </w:r>
+      <w:r>
+        <w:t xml:space="preserve"> but it cannot guarantee that the situation is indeed safe.</w:t>
+      </w:r>
+    </w:p>
+    <w:p>
+      <w:r>
+        <w:t xml:space="preserve">If the program encounters a reading that is more than 5% of its range from the nominal reading it will attempt to make safe, and abort. </w:t>
+      </w:r>
+    </w:p>
+    <w:p>
+      <w:r>
+        <w:t xml:space="preserve">If it is unable to communicate with the instruments, it will also consider the situation dangerous and attempt to make safe and abort. </w:t>
+      </w:r>
+    </w:p>
+    <w:p>
+      <w:r>
+        <w:t xml:space="preserve">If the program did not successfully send the make safe commands, the make safe button turns red and it aborts with a message saying with which instrument it failed to communicate. </w:t>
+      </w:r>
+    </w:p>
+    <w:p>
+      <w:pPr>
+        <w:pStyle w:val="Heading1"/>
+      </w:pPr>
+      <w:r>
+        <w:t>Diagnosis of faulty results</w:t>
+      </w:r>
+    </w:p>
+    <w:p>
+      <w:r>
+        <w:t>The graph in the graph panel can be used to get a visual of the data in real time, if results are critically out of line and do not follow the ref step pattern this will be easily visible. If a data point has an unexpectedly large standard deviation, the graph can be paused in order to zoom in on the section in question (the</w:t>
+      </w:r>
+      <w:r>
+        <w:t xml:space="preserve"> matplotlib</w:t>
       </w:r>
       <w:bookmarkStart w:id="0" w:name="_GoBack"/>
-      <w:r>
-        <w:t>1v both in the same range. Gain ratio i</w:t>
-      </w:r>
-      <w:r>
-        <w:t xml:space="preserve">s </w:t>
-      </w:r>
       <w:bookmarkEnd w:id="0"/>
       <w:r>
-        <w:t xml:space="preserve">the ratio between the top of </w:t>
-      </w:r>
-      <w:r>
-        <w:t>one range to the top of another</w:t>
-      </w:r>
-      <w:r>
-        <w:t>, with the previous example that would be 10v on one range to 1v on the range below</w:t>
-      </w:r>
-      <w:r>
-        <w:t>.</w:t>
-      </w:r>
-    </w:p>
-    <w:p/>
-    <w:p>
-      <w:pPr>
-        <w:pStyle w:val="Heading1"/>
-      </w:pPr>
-      <w:r>
-        <w:lastRenderedPageBreak/>
-        <w:t>Log files, Raw data and saving.</w:t>
-      </w:r>
-    </w:p>
-    <w:p>
-      <w:r>
-        <w:t xml:space="preserve">A log file </w:t>
-      </w:r>
-      <w:r>
-        <w:t>containing</w:t>
-      </w:r>
-      <w:r>
-        <w:t xml:space="preserve"> all communications between the program and the instruments is saved.</w:t>
-      </w:r>
-      <w:r>
-        <w:t xml:space="preserve"> </w:t>
-      </w:r>
-      <w:r>
-        <w:t>This provides a way of checking what the program did and where it went wrong if it did.</w:t>
-      </w:r>
-    </w:p>
-    <w:p>
-      <w:r>
-        <w:t xml:space="preserve">Raw data files are also produced, containing everything in the control table as well as a list of the actual individual readings taken in each row. The raw data is used by the analysis tool, not the table. </w:t>
-      </w:r>
-      <w:proofErr w:type="gramStart"/>
-      <w:r>
-        <w:t>So</w:t>
-      </w:r>
-      <w:proofErr w:type="gramEnd"/>
-      <w:r>
-        <w:t xml:space="preserve"> an</w:t>
-      </w:r>
-      <w:r>
-        <w:t xml:space="preserve"> old set of data can be analysed again.</w:t>
-      </w:r>
-    </w:p>
-    <w:p>
-      <w:r>
-        <w:t>These files are automatically created and saved by the program, which names them with a time stamp of the time the algorithm started.</w:t>
-      </w:r>
-    </w:p>
-    <w:p>
-      <w:r>
-        <w:t>Once done with a table, it can be saved using the ‘Output File’ button</w:t>
-      </w:r>
-      <w:r>
-        <w:t>, if it were edited at all</w:t>
-      </w:r>
-      <w:r>
-        <w:t>. It will be saved under the name specified</w:t>
-      </w:r>
-      <w:r>
-        <w:t xml:space="preserve"> or given a time stamp</w:t>
-      </w:r>
-      <w:r>
-        <w:t xml:space="preserve">. </w:t>
-      </w:r>
-      <w:r>
-        <w:t xml:space="preserve">All rows and columns above the instruments </w:t>
-      </w:r>
-      <w:r>
-        <w:t>row</w:t>
-      </w:r>
-      <w:r>
-        <w:t xml:space="preserve"> (3) can be used to record </w:t>
-      </w:r>
-      <w:r>
-        <w:t>info about the measurements</w:t>
-      </w:r>
-      <w:r>
-        <w:t>.</w:t>
-      </w:r>
-      <w:r>
-        <w:t xml:space="preserve"> </w:t>
-      </w:r>
-      <w:r>
-        <w:t>If info is written in there</w:t>
-      </w:r>
-      <w:r>
-        <w:t xml:space="preserve"> it</w:t>
-      </w:r>
-      <w:r>
-        <w:t xml:space="preserve"> will be shown again in the results and raw </w:t>
-      </w:r>
-      <w:r>
-        <w:t xml:space="preserve">data </w:t>
-      </w:r>
-      <w:r>
-        <w:t>files</w:t>
-      </w:r>
-      <w:r>
-        <w:t>, which will help with tracking calibrations</w:t>
-      </w:r>
-      <w:r>
-        <w:t>.</w:t>
-      </w:r>
-    </w:p>
-    <w:p>
-      <w:pPr>
-        <w:pStyle w:val="Heading1"/>
-      </w:pPr>
-      <w:r>
-        <w:t>Running the program</w:t>
-      </w:r>
-    </w:p>
-    <w:p>
-      <w:r>
-        <w:t>Once a table is loaded and inst</w:t>
-      </w:r>
-      <w:r>
-        <w:t>ruments are correctly connected</w:t>
-      </w:r>
-      <w:r>
-        <w:t xml:space="preserve">, the ‘start’ button will set the program running. The stop button simply stops the program where it is, and if the start button is pressed again it will start over. It is not recommended to start a sequence part way through. ‘Make safe’ will send all instruments the command specified for making them safe to approach. This, and all other commands, should </w:t>
-      </w:r>
-      <w:r>
-        <w:t xml:space="preserve">not be </w:t>
-      </w:r>
-      <w:r>
-        <w:t>relied on</w:t>
-      </w:r>
-      <w:r>
-        <w:t xml:space="preserve"> as they are based </w:t>
-      </w:r>
-      <w:r>
-        <w:t>off</w:t>
-      </w:r>
-      <w:r>
-        <w:t xml:space="preserve"> the dictionary given</w:t>
-      </w:r>
-      <w:r>
-        <w:t>,</w:t>
-      </w:r>
-      <w:r>
-        <w:t xml:space="preserve"> and can be faulty. </w:t>
-      </w:r>
-      <w:r>
-        <w:t xml:space="preserve">The program considers the situation safe if it </w:t>
-      </w:r>
-      <w:r>
-        <w:t>successfully</w:t>
-      </w:r>
-      <w:r>
-        <w:t xml:space="preserve"> sent the use</w:t>
-      </w:r>
-      <w:r>
-        <w:t>r</w:t>
-      </w:r>
-      <w:r>
-        <w:t xml:space="preserve">-specified make safe command string. </w:t>
-      </w:r>
-    </w:p>
-    <w:p>
-      <w:r>
-        <w:t xml:space="preserve">When the program is </w:t>
-      </w:r>
-      <w:r>
-        <w:t>running,</w:t>
-      </w:r>
-      <w:r>
-        <w:t xml:space="preserve"> the buttons are still responsive, </w:t>
-      </w:r>
-      <w:r>
-        <w:t xml:space="preserve">but </w:t>
-      </w:r>
-      <w:r>
-        <w:t xml:space="preserve">at times it may take a </w:t>
-      </w:r>
-      <w:proofErr w:type="gramStart"/>
-      <w:r>
-        <w:t>period of time</w:t>
-      </w:r>
-      <w:proofErr w:type="gramEnd"/>
-      <w:r>
-        <w:t xml:space="preserve"> for the commands to reach the instruments if the program is still wa</w:t>
-      </w:r>
-      <w:r>
-        <w:t xml:space="preserve">iting on a command wait period </w:t>
-      </w:r>
-      <w:r>
-        <w:t>specified in the dictionary file.</w:t>
-      </w:r>
-    </w:p>
-    <w:p>
-      <w:r>
-        <w:t xml:space="preserve">The waits in the table that are used to allow the instruments to settle do not induce any freezing time on the </w:t>
-      </w:r>
-      <w:r>
-        <w:t>algorithm;</w:t>
-      </w:r>
-      <w:r>
-        <w:t xml:space="preserve"> While waiting for instruments to settle</w:t>
-      </w:r>
-      <w:r>
-        <w:t>,</w:t>
-      </w:r>
-      <w:r>
-        <w:t xml:space="preserve"> the program is looping through a check to see if it should abort u</w:t>
-      </w:r>
-      <w:r>
-        <w:t>ntil the specified time is over, so it can be aborted at any time.</w:t>
-      </w:r>
-    </w:p>
-    <w:p>
-      <w:r>
-        <w:t>The program highlights the row from which it is operating, and disables buttons that should not be pressed during operation. The table should also</w:t>
-      </w:r>
-      <w:r>
-        <w:t xml:space="preserve"> not be edited during operation, although if things in the control sequence are edited prior to the table reading them the updates will be </w:t>
-      </w:r>
-      <w:r>
-        <w:t>considered</w:t>
-      </w:r>
-      <w:r>
-        <w:t>. The program will not change its stop and start locations once it starts running.</w:t>
-      </w:r>
-    </w:p>
-    <w:p>
-      <w:r>
-        <w:t xml:space="preserve">If the program encounters a reading that is more than 5% of its range from the nominal reading it will attempt to make safe, and abort. </w:t>
-      </w:r>
-    </w:p>
-    <w:p>
-      <w:r>
-        <w:t xml:space="preserve">If it is unable to communicate with the instruments, it will also consider the situation dangerous and attempt to make safe and abort. </w:t>
-      </w:r>
-    </w:p>
-    <w:p>
-      <w:r>
-        <w:t xml:space="preserve">If the program did not successfully send the make safe commands, the make safe button turns red and it aborts with a message saying with which instrument it failed to communicate. </w:t>
-      </w:r>
-    </w:p>
-    <w:p>
-      <w:pPr>
-        <w:pStyle w:val="Heading1"/>
-      </w:pPr>
-      <w:r>
-        <w:t>Diagnosis of faulty results</w:t>
-      </w:r>
-    </w:p>
-    <w:p>
-      <w:r>
-        <w:t xml:space="preserve">The graph in the graph panel can be used to get a visual of the data in real time, if results are critically out of line and do not follow the ref step pattern this will be easily visible. If a data point has an unexpectedly large standard deviation, the graph can be paused </w:t>
-      </w:r>
-      <w:proofErr w:type="gramStart"/>
-      <w:r>
-        <w:t>in order to</w:t>
-      </w:r>
-      <w:proofErr w:type="gramEnd"/>
-      <w:r>
-        <w:t xml:space="preserve"> zoom in on the </w:t>
-      </w:r>
-      <w:r>
-        <w:lastRenderedPageBreak/>
-        <w:t xml:space="preserve">section in question (the graph tool bar is below the graph). The raw logs can also be used to determine if this was an accidental surge in voltage, or if perhaps the settling time needs to be increased if data points are clearly drifting. </w:t>
+        <w:t xml:space="preserve"> graph tool bar is below the graph). The raw logs can also be used to determine if this was an accidental surge in voltage, or if perhaps the settling time needs to be increased if data points are clearly drifting. </w:t>
       </w:r>
       <w:r>
         <w:t xml:space="preserve">The table (and therefore logs) will contain warnings when a measurement set has exceeded 0.1% of the range from the nominal reading. If a voltage reading exceeds 5% of the range from the nominal reading, the program deems this unsafe and attempts to run the make safe routine prior to aborting.  </w:t>
@@ -2791,7 +2838,7 @@
 </file>
 
 <file path=word/numbering.xml><?xml version="1.0" encoding="utf-8"?>
-<w:numbering xmlns:wpc="http://schemas.microsoft.com/office/word/2010/wordprocessingCanvas" xmlns:cx="http://schemas.microsoft.com/office/drawing/2014/chartex" xmlns:cx1="http://schemas.microsoft.com/office/drawing/2015/9/8/chartex" xmlns:cx2="http://schemas.microsoft.com/office/drawing/2015/10/21/chartex" xmlns:cx3="http://schemas.microsoft.com/office/drawing/2016/5/9/chartex" xmlns:cx4="http://schemas.microsoft.com/office/drawing/2016/5/10/chartex" xmlns:cx5="http://schemas.microsoft.com/office/drawing/2016/5/11/chartex" xmlns:mc="http://schemas.openxmlformats.org/markup-compatibility/2006" xmlns:o="urn:schemas-microsoft-com:office:office" xmlns:r="http://schemas.openxmlformats.org/officeDocument/2006/relationships" xmlns:m="http://schemas.openxmlformats.org/officeDocument/2006/math" xmlns:v="urn:schemas-microsoft-com:vml" xmlns:wp14="http://schemas.microsoft.com/office/word/2010/wordprocessingDrawing" xmlns:wp="http://schemas.openxmlformats.org/drawingml/2006/wordprocessingDrawing" xmlns:w10="urn:schemas-microsoft-com:office:word" xmlns:w="http://schemas.openxmlformats.org/wordprocessingml/2006/main" xmlns:w14="http://schemas.microsoft.com/office/word/2010/wordml" xmlns:w15="http://schemas.microsoft.com/office/word/2012/wordml" xmlns:w16se="http://schemas.microsoft.com/office/word/2015/wordml/symex" xmlns:wpg="http://schemas.microsoft.com/office/word/2010/wordprocessingGroup" xmlns:wpi="http://schemas.microsoft.com/office/word/2010/wordprocessingInk" xmlns:wne="http://schemas.microsoft.com/office/word/2006/wordml" xmlns:wps="http://schemas.microsoft.com/office/word/2010/wordprocessingShape" mc:Ignorable="w14 w15 w16se wp14">
+<w:numbering xmlns:wpc="http://schemas.microsoft.com/office/word/2010/wordprocessingCanvas" xmlns:cx="http://schemas.microsoft.com/office/drawing/2014/chartex" xmlns:cx1="http://schemas.microsoft.com/office/drawing/2015/9/8/chartex" xmlns:cx2="http://schemas.microsoft.com/office/drawing/2015/10/21/chartex" xmlns:cx3="http://schemas.microsoft.com/office/drawing/2016/5/9/chartex" xmlns:cx4="http://schemas.microsoft.com/office/drawing/2016/5/10/chartex" xmlns:cx5="http://schemas.microsoft.com/office/drawing/2016/5/11/chartex" xmlns:cx6="http://schemas.microsoft.com/office/drawing/2016/5/12/chartex" xmlns:cx7="http://schemas.microsoft.com/office/drawing/2016/5/13/chartex" xmlns:cx8="http://schemas.microsoft.com/office/drawing/2016/5/14/chartex" xmlns:mc="http://schemas.openxmlformats.org/markup-compatibility/2006" xmlns:aink="http://schemas.microsoft.com/office/drawing/2016/ink" xmlns:am3d="http://schemas.microsoft.com/office/drawing/2017/model3d" xmlns:o="urn:schemas-microsoft-com:office:office" xmlns:r="http://schemas.openxmlformats.org/officeDocument/2006/relationships" xmlns:m="http://schemas.openxmlformats.org/officeDocument/2006/math" xmlns:v="urn:schemas-microsoft-com:vml" xmlns:wp14="http://schemas.microsoft.com/office/word/2010/wordprocessingDrawing" xmlns:wp="http://schemas.openxmlformats.org/drawingml/2006/wordprocessingDrawing" xmlns:w10="urn:schemas-microsoft-com:office:word" xmlns:w="http://schemas.openxmlformats.org/wordprocessingml/2006/main" xmlns:w14="http://schemas.microsoft.com/office/word/2010/wordml" xmlns:w15="http://schemas.microsoft.com/office/word/2012/wordml" xmlns:w16se="http://schemas.microsoft.com/office/word/2015/wordml/symex" xmlns:wpg="http://schemas.microsoft.com/office/word/2010/wordprocessingGroup" xmlns:wpi="http://schemas.microsoft.com/office/word/2010/wordprocessingInk" xmlns:wne="http://schemas.microsoft.com/office/word/2006/wordml" xmlns:wps="http://schemas.microsoft.com/office/word/2010/wordprocessingShape" mc:Ignorable="w14 w15 w16se wp14">
   <w:abstractNum w:abstractNumId="0" w15:restartNumberingAfterBreak="0">
     <w:nsid w:val="035C0AA7"/>
     <w:multiLevelType w:val="hybridMultilevel"/>
@@ -3104,6 +3151,119 @@
       </w:pPr>
     </w:lvl>
   </w:abstractNum>
+  <w:abstractNum w:abstractNumId="3" w15:restartNumberingAfterBreak="0">
+    <w:nsid w:val="40F071E9"/>
+    <w:multiLevelType w:val="hybridMultilevel"/>
+    <w:tmpl w:val="9184E93A"/>
+    <w:lvl w:ilvl="0" w:tplc="14090001">
+      <w:start w:val="1"/>
+      <w:numFmt w:val="bullet"/>
+      <w:lvlText w:val=""/>
+      <w:lvlJc w:val="left"/>
+      <w:pPr>
+        <w:ind w:left="776" w:hanging="360"/>
+      </w:pPr>
+      <w:rPr>
+        <w:rFonts w:ascii="Symbol" w:hAnsi="Symbol" w:hint="default"/>
+      </w:rPr>
+    </w:lvl>
+    <w:lvl w:ilvl="1" w:tplc="14090003" w:tentative="1">
+      <w:start w:val="1"/>
+      <w:numFmt w:val="bullet"/>
+      <w:lvlText w:val="o"/>
+      <w:lvlJc w:val="left"/>
+      <w:pPr>
+        <w:ind w:left="1496" w:hanging="360"/>
+      </w:pPr>
+      <w:rPr>
+        <w:rFonts w:ascii="Courier New" w:hAnsi="Courier New" w:cs="Courier New" w:hint="default"/>
+      </w:rPr>
+    </w:lvl>
+    <w:lvl w:ilvl="2" w:tplc="14090005" w:tentative="1">
+      <w:start w:val="1"/>
+      <w:numFmt w:val="bullet"/>
+      <w:lvlText w:val=""/>
+      <w:lvlJc w:val="left"/>
+      <w:pPr>
+        <w:ind w:left="2216" w:hanging="360"/>
+      </w:pPr>
+      <w:rPr>
+        <w:rFonts w:ascii="Wingdings" w:hAnsi="Wingdings" w:hint="default"/>
+      </w:rPr>
+    </w:lvl>
+    <w:lvl w:ilvl="3" w:tplc="14090001" w:tentative="1">
+      <w:start w:val="1"/>
+      <w:numFmt w:val="bullet"/>
+      <w:lvlText w:val=""/>
+      <w:lvlJc w:val="left"/>
+      <w:pPr>
+        <w:ind w:left="2936" w:hanging="360"/>
+      </w:pPr>
+      <w:rPr>
+        <w:rFonts w:ascii="Symbol" w:hAnsi="Symbol" w:hint="default"/>
+      </w:rPr>
+    </w:lvl>
+    <w:lvl w:ilvl="4" w:tplc="14090003" w:tentative="1">
+      <w:start w:val="1"/>
+      <w:numFmt w:val="bullet"/>
+      <w:lvlText w:val="o"/>
+      <w:lvlJc w:val="left"/>
+      <w:pPr>
+        <w:ind w:left="3656" w:hanging="360"/>
+      </w:pPr>
+      <w:rPr>
+        <w:rFonts w:ascii="Courier New" w:hAnsi="Courier New" w:cs="Courier New" w:hint="default"/>
+      </w:rPr>
+    </w:lvl>
+    <w:lvl w:ilvl="5" w:tplc="14090005" w:tentative="1">
+      <w:start w:val="1"/>
+      <w:numFmt w:val="bullet"/>
+      <w:lvlText w:val=""/>
+      <w:lvlJc w:val="left"/>
+      <w:pPr>
+        <w:ind w:left="4376" w:hanging="360"/>
+      </w:pPr>
+      <w:rPr>
+        <w:rFonts w:ascii="Wingdings" w:hAnsi="Wingdings" w:hint="default"/>
+      </w:rPr>
+    </w:lvl>
+    <w:lvl w:ilvl="6" w:tplc="14090001" w:tentative="1">
+      <w:start w:val="1"/>
+      <w:numFmt w:val="bullet"/>
+      <w:lvlText w:val=""/>
+      <w:lvlJc w:val="left"/>
+      <w:pPr>
+        <w:ind w:left="5096" w:hanging="360"/>
+      </w:pPr>
+      <w:rPr>
+        <w:rFonts w:ascii="Symbol" w:hAnsi="Symbol" w:hint="default"/>
+      </w:rPr>
+    </w:lvl>
+    <w:lvl w:ilvl="7" w:tplc="14090003" w:tentative="1">
+      <w:start w:val="1"/>
+      <w:numFmt w:val="bullet"/>
+      <w:lvlText w:val="o"/>
+      <w:lvlJc w:val="left"/>
+      <w:pPr>
+        <w:ind w:left="5816" w:hanging="360"/>
+      </w:pPr>
+      <w:rPr>
+        <w:rFonts w:ascii="Courier New" w:hAnsi="Courier New" w:cs="Courier New" w:hint="default"/>
+      </w:rPr>
+    </w:lvl>
+    <w:lvl w:ilvl="8" w:tplc="14090005" w:tentative="1">
+      <w:start w:val="1"/>
+      <w:numFmt w:val="bullet"/>
+      <w:lvlText w:val=""/>
+      <w:lvlJc w:val="left"/>
+      <w:pPr>
+        <w:ind w:left="6536" w:hanging="360"/>
+      </w:pPr>
+      <w:rPr>
+        <w:rFonts w:ascii="Wingdings" w:hAnsi="Wingdings" w:hint="default"/>
+      </w:rPr>
+    </w:lvl>
+  </w:abstractNum>
   <w:num w:numId="1">
     <w:abstractNumId w:val="1"/>
   </w:num>
@@ -3112,6 +3272,9 @@
   </w:num>
   <w:num w:numId="3">
     <w:abstractNumId w:val="2"/>
+  </w:num>
+  <w:num w:numId="4">
+    <w:abstractNumId w:val="3"/>
   </w:num>
 </w:numbering>
 </file>
@@ -3133,7 +3296,7 @@
       </w:pPr>
     </w:pPrDefault>
   </w:docDefaults>
-  <w:latentStyles w:defLockedState="0" w:defUIPriority="99" w:defSemiHidden="0" w:defUnhideWhenUsed="0" w:defQFormat="0" w:count="374">
+  <w:latentStyles w:defLockedState="0" w:defUIPriority="99" w:defSemiHidden="0" w:defUnhideWhenUsed="0" w:defQFormat="0" w:count="375">
     <w:lsdException w:name="Normal" w:uiPriority="0" w:qFormat="1"/>
     <w:lsdException w:name="heading 1" w:uiPriority="9" w:qFormat="1"/>
     <w:lsdException w:name="heading 2" w:semiHidden="1" w:uiPriority="9" w:unhideWhenUsed="1" w:qFormat="1"/>
@@ -3508,6 +3671,7 @@
     <w:lsdException w:name="Mention" w:semiHidden="1" w:unhideWhenUsed="1"/>
     <w:lsdException w:name="Smart Hyperlink" w:semiHidden="1" w:unhideWhenUsed="1"/>
     <w:lsdException w:name="Hashtag" w:semiHidden="1" w:unhideWhenUsed="1"/>
+    <w:lsdException w:name="Unresolved Mention" w:semiHidden="1" w:unhideWhenUsed="1"/>
   </w:latentStyles>
   <w:style w:type="paragraph" w:default="1" w:styleId="Normal">
     <w:name w:val="Normal"/>

</xml_diff>